<commit_message>
01.02.2021 version, voxels ends, polygons beginning
</commit_message>
<xml_diff>
--- a/Диплом мощный Проект Исправлено.docx
+++ b/Диплом мощный Проект Исправлено.docx
@@ -3011,10 +3011,40 @@
       <w:r>
         <w:t xml:space="preserve">. </w:t>
       </w:r>
-    </w:p>
-    <w:p>
+      <w:r>
+        <w:t xml:space="preserve">Такая гибкость вокселей даёт им большую вариативность в использовании, чем у полигонов. </w:t>
+      </w:r>
+      <w:r>
+        <w:t xml:space="preserve">К примеру, если нам </w:t>
+      </w:r>
       <w:r>
         <w:lastRenderedPageBreak/>
+        <w:t xml:space="preserve">нужно показать волны на поверхности моря, которые создают брызги, то воксели будут более уместными, </w:t>
+      </w:r>
+      <w:r>
+        <w:t>так как использование полигонов в этой ситуации потребует создание дополнительных объектов</w:t>
+      </w:r>
+      <w:r>
+        <w:t xml:space="preserve"> (брызги воды)</w:t>
+      </w:r>
+      <w:r>
+        <w:t>, изменение старых</w:t>
+      </w:r>
+      <w:r>
+        <w:t xml:space="preserve"> (деформированная волна)</w:t>
+      </w:r>
+      <w:r>
+        <w:t>, и так далее</w:t>
+      </w:r>
+      <w:r>
+        <w:t>. По этому же принципу с вокселями возможно создание ландшафтов, обладающих</w:t>
+      </w:r>
+      <w:r>
+        <w:t>, к примеру, мостами и пещерами. Полигональная природа не позволила бы разрушить мост на две части, а создание пещеры с входом и выходом также было бы проблематичным.</w:t>
+      </w:r>
+    </w:p>
+    <w:p>
+      <w:r>
         <w:t xml:space="preserve">Проблемой вокселей является больше потребление памяти, имеющую величину </w:t>
       </w:r>
       <m:oMath>
@@ -3168,13 +3198,28 @@
         <w:t xml:space="preserve"> </w:t>
       </w:r>
       <w:r>
-        <w:t xml:space="preserve">состоит в следующем. </w:t>
-      </w:r>
-      <w:r>
-        <w:t xml:space="preserve">Поместим объект в куб, и начнём делить этот куб на части, каждую из которых мы можем рекурсивно детализировать подобным образом. Таким образом получится дерево областей, которые содержат в себе какую-то часть нашего объекта. </w:t>
-      </w:r>
-      <w:r>
-        <w:t xml:space="preserve"> </w:t>
+        <w:t xml:space="preserve">состоит в следующем. За условный объект возьмём </w:t>
+      </w:r>
+      <w:r>
+        <w:t>дерево</w:t>
+      </w:r>
+      <w:r>
+        <w:t xml:space="preserve">, </w:t>
+      </w:r>
+      <w:r>
+        <w:t xml:space="preserve">состоящее из ствола, какого-то количества веток и листьев. </w:t>
+      </w:r>
+      <w:r>
+        <w:t xml:space="preserve">Окружим наш объект идентичной по размеру областью в форме куба, и начнём делить эти область на части. Каждая часть может быть рекурсивно детализирована в дальнейшем. </w:t>
+      </w:r>
+      <w:r>
+        <w:t xml:space="preserve">Проводим эту детализацию до тех пор, пока каждой области не соответствует часть нашего объекта, имеющая один набор свойств, одинаковый для каждой точки в этой области. То есть в нашем примере одной области может соответствовать либо весь ствол, либо одна из веток, либо лист. Таким образом, получится </w:t>
+      </w:r>
+      <w:r>
+        <w:t xml:space="preserve">граф или </w:t>
+      </w:r>
+      <w:r>
+        <w:t xml:space="preserve">дерево областей, которые содержат в себе части нашего объекта. Эти области и являются наборами вокселей, характеризующими конкретную часть объекта. </w:t>
       </w:r>
       <w:r>
         <w:t xml:space="preserve">На рисунке </w:t>
@@ -3189,20 +3234,403 @@
         <w:t>указать рисунок</w:t>
       </w:r>
       <w:r>
-        <w:t xml:space="preserve">) показано, как мы проделываем процедуру до тех пор, пока конечная область не будет содержать один элемент или будет пустой. Первоначальный куб является корнем дерева, конечные области являются листьями. Если же мы как-либо изменим один из листьев, то подобным образом мы разобьём его на меньшие части. То есть пока объект не тронут, он представляет собой один большой «куб», который меньше нагружает систему.  </w:t>
+        <w:t xml:space="preserve">) показано, как мы проделываем процедуру до тех пор, пока конечная область не будет содержать </w:t>
+      </w:r>
+      <w:r>
+        <w:t xml:space="preserve">полностью </w:t>
+      </w:r>
+      <w:r>
+        <w:t>один элемент или будет пустой. Первоначальный куб является корнем дерева, конечные области</w:t>
+      </w:r>
+      <w:r>
+        <w:t>-воксели</w:t>
+      </w:r>
+      <w:r>
+        <w:t xml:space="preserve"> являются листьями. Если же мы как-либо изменим </w:t>
+      </w:r>
+      <w:r>
+        <w:t>часть объекта</w:t>
+      </w:r>
+      <w:r>
+        <w:t>, то</w:t>
+      </w:r>
+      <w:r>
+        <w:t xml:space="preserve"> соответствующая </w:t>
+      </w:r>
+      <w:r>
+        <w:lastRenderedPageBreak/>
+        <w:t>деформируемой части область детализируется далее</w:t>
+      </w:r>
+      <w:r>
+        <w:t xml:space="preserve">. То есть пока объект не тронут, он представляет собой один большой «куб», который меньше нагружает систему.  </w:t>
       </w:r>
     </w:p>
     <w:p>
       <w:pPr>
         <w:keepNext/>
         <w:ind w:firstLine="0"/>
-      </w:pPr>
-      <w:r>
+        <w:jc w:val="center"/>
+      </w:pPr>
+      <w:r>
+        <w:rPr>
+          <w:noProof/>
+        </w:rPr>
         <w:drawing>
-          <wp:inline distT="0" distB="0" distL="0" distR="0" wp14:anchorId="52B274AD" wp14:editId="7EA1316C">
-            <wp:extent cx="5940425" cy="2592070"/>
-            <wp:effectExtent l="0" t="0" r="3175" b="0"/>
-            <wp:docPr id="3" name="Рисунок 3"/>
+          <wp:inline distT="0" distB="0" distL="0" distR="0" wp14:anchorId="538474C8" wp14:editId="4D3FCAC9">
+            <wp:extent cx="3799205" cy="3674122"/>
+            <wp:effectExtent l="0" t="0" r="0" b="2540"/>
+            <wp:docPr id="2" name="Рисунок 2" descr="3: Different variants of octrees are shown: Interpreting nodes of an octree as single elements leads to a voxel octree (a). The corresponding hierarchy can be improved by removing the dashed nodes. Without these nodes, a sparse voxel octree is obtained (b). Increasing the number of child nodes in each dimension leads to a sparse N 3-tree. As an example, a 4 2-tree and its hierarchy are depicted (c,d)."/>
+            <wp:cNvGraphicFramePr>
+              <a:graphicFrameLocks xmlns:a="http://schemas.openxmlformats.org/drawingml/2006/main" noChangeAspect="1"/>
+            </wp:cNvGraphicFramePr>
+            <a:graphic xmlns:a="http://schemas.openxmlformats.org/drawingml/2006/main">
+              <a:graphicData uri="http://schemas.openxmlformats.org/drawingml/2006/picture">
+                <pic:pic xmlns:pic="http://schemas.openxmlformats.org/drawingml/2006/picture">
+                  <pic:nvPicPr>
+                    <pic:cNvPr id="0" name="Picture 1" descr="3: Different variants of octrees are shown: Interpreting nodes of an octree as single elements leads to a voxel octree (a). The corresponding hierarchy can be improved by removing the dashed nodes. Without these nodes, a sparse voxel octree is obtained (b). Increasing the number of child nodes in each dimension leads to a sparse N 3-tree. As an example, a 4 2-tree and its hierarchy are depicted (c,d)."/>
+                    <pic:cNvPicPr>
+                      <a:picLocks noChangeAspect="1" noChangeArrowheads="1"/>
+                    </pic:cNvPicPr>
+                  </pic:nvPicPr>
+                  <pic:blipFill>
+                    <a:blip r:embed="rId12">
+                      <a:extLst>
+                        <a:ext uri="{28A0092B-C50C-407E-A947-70E740481C1C}">
+                          <a14:useLocalDpi xmlns:a14="http://schemas.microsoft.com/office/drawing/2010/main" val="0"/>
+                        </a:ext>
+                      </a:extLst>
+                    </a:blip>
+                    <a:srcRect/>
+                    <a:stretch>
+                      <a:fillRect/>
+                    </a:stretch>
+                  </pic:blipFill>
+                  <pic:spPr bwMode="auto">
+                    <a:xfrm>
+                      <a:off x="0" y="0"/>
+                      <a:ext cx="3806563" cy="3681238"/>
+                    </a:xfrm>
+                    <a:prstGeom prst="rect">
+                      <a:avLst/>
+                    </a:prstGeom>
+                    <a:noFill/>
+                    <a:ln>
+                      <a:noFill/>
+                    </a:ln>
+                  </pic:spPr>
+                </pic:pic>
+              </a:graphicData>
+            </a:graphic>
+          </wp:inline>
+        </w:drawing>
+      </w:r>
+    </w:p>
+    <w:p>
+      <w:pPr>
+        <w:pStyle w:val="a4"/>
+      </w:pPr>
+      <w:r>
+        <w:t xml:space="preserve">Рисунок </w:t>
+      </w:r>
+      <w:fldSimple w:instr=" STYLEREF 2 \s ">
+        <w:r>
+          <w:rPr>
+            <w:noProof/>
+          </w:rPr>
+          <w:t>0</w:t>
+        </w:r>
+      </w:fldSimple>
+      <w:r>
+        <w:t>.</w:t>
+      </w:r>
+      <w:fldSimple w:instr=" SEQ Рисунок \* ARABIC \s 2 ">
+        <w:r>
+          <w:rPr>
+            <w:noProof/>
+          </w:rPr>
+          <w:t>1</w:t>
+        </w:r>
+      </w:fldSimple>
+      <w:r>
+        <w:t xml:space="preserve"> Пример</w:t>
+      </w:r>
+      <w:r>
+        <w:t>ы</w:t>
+      </w:r>
+      <w:r>
+        <w:t xml:space="preserve"> построения октодерева</w:t>
+      </w:r>
+      <w:r>
+        <w:t xml:space="preserve"> </w:t>
+      </w:r>
+      <w:r>
+        <w:t>[</w:t>
+      </w:r>
+      <w:r>
+        <w:rPr>
+          <w:lang w:val="en-US"/>
+        </w:rPr>
+        <w:t>8]</w:t>
+      </w:r>
+    </w:p>
+    <w:p>
+      <w:r>
+        <w:t xml:space="preserve">Для создания воксельного объекта используются вокселезация -преобразование объекта, состоящего из полигонов, в набор вокселей. При создании воксельной сетки для каждого вокселя происходит проверка: лежит он внутри объекта или снаружи, затем эта информация записывается в воксель. Современные методы вокселезации позволяют генерировать воксельные объекты уже с построенным </w:t>
+      </w:r>
+      <w:r>
+        <w:rPr>
+          <w:lang w:val="en-US"/>
+        </w:rPr>
+        <w:t>SVO</w:t>
+      </w:r>
+      <w:r>
+        <w:t xml:space="preserve">. </w:t>
+      </w:r>
+    </w:p>
+    <w:p>
+      <w:r>
+        <w:t xml:space="preserve">Таким образом, </w:t>
+      </w:r>
+      <w:r>
+        <w:t xml:space="preserve">процедура создания и деформирования воксельного объекта следующая: </w:t>
+      </w:r>
+    </w:p>
+    <w:p>
+      <w:pPr>
+        <w:ind w:left="1134" w:hanging="283"/>
+      </w:pPr>
+      <w:r>
+        <w:t>1. Создание объекта в игровом пространстве, определение его мировых координат.</w:t>
+      </w:r>
+    </w:p>
+    <w:p>
+      <w:pPr>
+        <w:ind w:left="1134" w:hanging="283"/>
+      </w:pPr>
+      <w:r>
+        <w:t>2. Вокселезация объекта. Воксели, находящиеся внутри объекта (формирующие его объём), содержат соответствующую информацию.</w:t>
+      </w:r>
+    </w:p>
+    <w:p>
+      <w:pPr>
+        <w:ind w:left="1134" w:hanging="283"/>
+      </w:pPr>
+      <w:r>
+        <w:t>3. При событии, как-либо деформирующем объект, про</w:t>
+      </w:r>
+      <w:r>
+        <w:t>водим</w:t>
+      </w:r>
+      <w:r>
+        <w:t xml:space="preserve"> следующий алгоритм:</w:t>
+      </w:r>
+    </w:p>
+    <w:p>
+      <w:pPr>
+        <w:ind w:left="1418" w:hanging="283"/>
+      </w:pPr>
+      <w:r>
+        <w:tab/>
+      </w:r>
+      <w:r>
+        <w:rPr>
+          <w:lang w:val="en-US"/>
+        </w:rPr>
+        <w:t>a</w:t>
+      </w:r>
+      <w:r>
+        <w:t>. Определяется позиция и масштаб деформации.</w:t>
+      </w:r>
+    </w:p>
+    <w:p>
+      <w:pPr>
+        <w:ind w:left="1418" w:hanging="283"/>
+      </w:pPr>
+      <w:r>
+        <w:lastRenderedPageBreak/>
+        <w:tab/>
+      </w:r>
+      <w:r>
+        <w:rPr>
+          <w:lang w:val="en-US"/>
+        </w:rPr>
+        <w:t>b</w:t>
+      </w:r>
+      <w:r>
+        <w:t xml:space="preserve">. </w:t>
+      </w:r>
+      <w:r>
+        <w:t xml:space="preserve">Пока соответствующий лист </w:t>
+      </w:r>
+      <w:r>
+        <w:rPr>
+          <w:lang w:val="en-US"/>
+        </w:rPr>
+        <w:t>SVO</w:t>
+      </w:r>
+      <w:r>
+        <w:t xml:space="preserve"> </w:t>
+      </w:r>
+      <w:r>
+        <w:t xml:space="preserve">больше масштаба деформации – детализируем данную ветвь </w:t>
+      </w:r>
+      <w:r>
+        <w:rPr>
+          <w:lang w:val="en-US"/>
+        </w:rPr>
+        <w:t>SVO</w:t>
+      </w:r>
+      <w:r>
+        <w:t xml:space="preserve">. </w:t>
+      </w:r>
+    </w:p>
+    <w:p>
+      <w:pPr>
+        <w:ind w:left="1418" w:hanging="283"/>
+      </w:pPr>
+      <w:r>
+        <w:tab/>
+      </w:r>
+      <w:r>
+        <w:rPr>
+          <w:lang w:val="en-US"/>
+        </w:rPr>
+        <w:t>c</w:t>
+      </w:r>
+      <w:r>
+        <w:t xml:space="preserve">. </w:t>
+      </w:r>
+      <w:r>
+        <w:t xml:space="preserve">Когда лист, соответствующий масштабу деформации получен, проводим с этим </w:t>
+      </w:r>
+      <w:r>
+        <w:t>набором вокселей соответствующую операцию: 1</w:t>
+      </w:r>
+      <w:r>
+        <w:t xml:space="preserve">) если причиной деформации было разрушение объекта, то принадлежность к объекту у соответствующего набора удаляется; 2) если причиной деформации было увеличение объекта, то соответствующему набору вокселей присваивается принадлежность к объекту. </w:t>
+      </w:r>
+    </w:p>
+    <w:p>
+      <w:pPr>
+        <w:pStyle w:val="3"/>
+      </w:pPr>
+      <w:r>
+        <w:t>1.2.</w:t>
+      </w:r>
+      <w:r>
+        <w:t>2</w:t>
+      </w:r>
+      <w:r>
+        <w:t xml:space="preserve">. Генерация ландшафта с помощью </w:t>
+      </w:r>
+      <w:r>
+        <w:t>полигональной сетки</w:t>
+      </w:r>
+    </w:p>
+    <w:p>
+      <w:r>
+        <w:t>Чаще всего в игре нам не важна внутренность игрового объекта, игрок взаимодействует только с поверхностями. В таком случае используется тесселяция поверхности. Тесселяция – это процесс разбиения поверхности на набор многоугольников</w:t>
+      </w:r>
+      <w:r>
+        <w:t xml:space="preserve"> - полигонов</w:t>
+      </w:r>
+      <w:r>
+        <w:t xml:space="preserve"> [5]. </w:t>
+      </w:r>
+      <w:r>
+        <w:t>Традиционно разработчики делят поверхности на треугольники</w:t>
+      </w:r>
+      <w:r>
+        <w:t>, что называется триангуляцией,</w:t>
+      </w:r>
+      <w:r>
+        <w:t xml:space="preserve"> по следующим причинам:</w:t>
+      </w:r>
+    </w:p>
+    <w:p>
+      <w:pPr>
+        <w:pStyle w:val="ae"/>
+        <w:numPr>
+          <w:ilvl w:val="0"/>
+          <w:numId w:val="13"/>
+        </w:numPr>
+        <w:ind w:left="1134" w:hanging="283"/>
+      </w:pPr>
+      <w:r>
+        <w:t>треугольник – простейший тип многоугольника;</w:t>
+      </w:r>
+    </w:p>
+    <w:p>
+      <w:pPr>
+        <w:pStyle w:val="ae"/>
+        <w:numPr>
+          <w:ilvl w:val="0"/>
+          <w:numId w:val="13"/>
+        </w:numPr>
+        <w:ind w:left="1134" w:hanging="283"/>
+      </w:pPr>
+      <w:r>
+        <w:t>треугольник всегда плоский, так как его вершины эту плоскость и определяют;</w:t>
+      </w:r>
+    </w:p>
+    <w:p>
+      <w:pPr>
+        <w:pStyle w:val="ae"/>
+        <w:numPr>
+          <w:ilvl w:val="0"/>
+          <w:numId w:val="13"/>
+        </w:numPr>
+        <w:ind w:left="1134" w:hanging="283"/>
+      </w:pPr>
+      <w:r>
+        <w:t>в результате практически любых преобразований треугольник останется треугольником;</w:t>
+      </w:r>
+    </w:p>
+    <w:p>
+      <w:pPr>
+        <w:pStyle w:val="ae"/>
+        <w:numPr>
+          <w:ilvl w:val="0"/>
+          <w:numId w:val="13"/>
+        </w:numPr>
+        <w:ind w:left="1134" w:hanging="283"/>
+      </w:pPr>
+      <w:r>
+        <w:t>большинство современного оборудования создано на основе треугольной растеризации</w:t>
+      </w:r>
+      <w:r>
+        <w:t xml:space="preserve"> </w:t>
+      </w:r>
+      <w:r>
+        <w:t>[4].</w:t>
+      </w:r>
+    </w:p>
+    <w:p>
+      <w:r>
+        <w:t>Таким образом треугольники становятся кусочно-линейной аппроксимацией поверхности (</w:t>
+      </w:r>
+      <w:r>
+        <w:rPr>
+          <w:color w:val="FF0000"/>
+        </w:rPr>
+        <w:t>рис указать</w:t>
+      </w:r>
+      <w:r>
+        <w:t xml:space="preserve">). </w:t>
+      </w:r>
+    </w:p>
+    <w:p>
+      <w:pPr>
+        <w:keepNext/>
+        <w:ind w:firstLine="0"/>
+        <w:jc w:val="center"/>
+      </w:pPr>
+      <w:r>
+        <w:drawing>
+          <wp:inline distT="0" distB="0" distL="0" distR="0" wp14:anchorId="30F8C623" wp14:editId="5ADC392B">
+            <wp:extent cx="1767840" cy="1325880"/>
+            <wp:effectExtent l="0" t="0" r="3810" b="7620"/>
+            <wp:docPr id="4" name="Рисунок 4"/>
             <wp:cNvGraphicFramePr>
               <a:graphicFrameLocks xmlns:a="http://schemas.openxmlformats.org/drawingml/2006/main" noChangeAspect="1"/>
             </wp:cNvGraphicFramePr>
@@ -3214,7 +3642,7 @@
                     <pic:cNvPicPr/>
                   </pic:nvPicPr>
                   <pic:blipFill>
-                    <a:blip r:embed="rId12"/>
+                    <a:blip r:embed="rId13"/>
                     <a:stretch>
                       <a:fillRect/>
                     </a:stretch>
@@ -3222,7 +3650,7 @@
                   <pic:spPr>
                     <a:xfrm>
                       <a:off x="0" y="0"/>
-                      <a:ext cx="5940425" cy="2592070"/>
+                      <a:ext cx="1768009" cy="1326007"/>
                     </a:xfrm>
                     <a:prstGeom prst="rect">
                       <a:avLst/>
@@ -3258,11 +3686,194 @@
           <w:rPr>
             <w:noProof/>
           </w:rPr>
-          <w:t>1</w:t>
+          <w:t>2</w:t>
         </w:r>
       </w:fldSimple>
       <w:r>
-        <w:t xml:space="preserve"> Пример построения октодерева</w:t>
+        <w:t xml:space="preserve">. </w:t>
+      </w:r>
+      <w:r>
+        <w:t>Демонстрация триангуляции как приближения к поверхности</w:t>
+      </w:r>
+    </w:p>
+    <w:p>
+      <w:r>
+        <w:lastRenderedPageBreak/>
+        <w:t>С тесселяцией неразрывно связано такое понятие как уровень детализации (</w:t>
+      </w:r>
+      <w:r>
+        <w:rPr>
+          <w:lang w:val="en-US"/>
+        </w:rPr>
+        <w:t>level</w:t>
+      </w:r>
+      <w:r>
+        <w:t xml:space="preserve"> </w:t>
+      </w:r>
+      <w:r>
+        <w:rPr>
+          <w:lang w:val="en-US"/>
+        </w:rPr>
+        <w:t>of</w:t>
+      </w:r>
+      <w:r>
+        <w:t xml:space="preserve"> </w:t>
+      </w:r>
+      <w:r>
+        <w:rPr>
+          <w:lang w:val="en-US"/>
+        </w:rPr>
+        <w:t>detail</w:t>
+      </w:r>
+      <w:r>
+        <w:t xml:space="preserve">, </w:t>
+      </w:r>
+      <w:r>
+        <w:t xml:space="preserve">далее </w:t>
+      </w:r>
+      <w:r>
+        <w:rPr>
+          <w:lang w:val="en-US"/>
+        </w:rPr>
+        <w:t>LOD</w:t>
+      </w:r>
+      <w:r>
+        <w:t xml:space="preserve">). </w:t>
+      </w:r>
+      <w:r>
+        <w:t>Фиксированная тесселяция может привести к тому, что на поверхности фигуры будут видны блоки, как на рисунке выше (</w:t>
+      </w:r>
+      <w:r>
+        <w:rPr>
+          <w:color w:val="FF0000"/>
+        </w:rPr>
+        <w:t>тот же рисунок</w:t>
+      </w:r>
+      <w:r>
+        <w:t>). Это решается увеличением количества полигонов, но, если каждый объект в игровом мире будет постоянно отрисовываться подробно, это сильно ударит по скорости компьютера, так как фигур на экране слишком много. Для решения этой проблемы подготавливают несколько уровней тесселяции поверхности объекта. Если камера близко к объекту – детализируем его максимально, если далеко – количество полигонов можно в разы уменьшить</w:t>
+      </w:r>
+      <w:r>
+        <w:t>. На рисунке</w:t>
+      </w:r>
+      <w:r>
+        <w:t xml:space="preserve"> (</w:t>
+      </w:r>
+      <w:r>
+        <w:rPr>
+          <w:color w:val="FF0000"/>
+        </w:rPr>
+        <w:t>рис ниже</w:t>
+      </w:r>
+      <w:r>
+        <w:t>)</w:t>
+      </w:r>
+      <w:r>
+        <w:t xml:space="preserve"> левая поверхность разбита на 5000 треугольников, в то время как правая всего на 200 </w:t>
+      </w:r>
+      <w:r>
+        <w:t>[4]</w:t>
+      </w:r>
+      <w:r>
+        <w:t>.</w:t>
+      </w:r>
+    </w:p>
+    <w:p>
+      <w:pPr>
+        <w:keepNext/>
+        <w:jc w:val="center"/>
+      </w:pPr>
+      <w:r>
+        <w:drawing>
+          <wp:inline distT="0" distB="0" distL="0" distR="0" wp14:anchorId="1066178B" wp14:editId="29A48CAA">
+            <wp:extent cx="4442460" cy="2176357"/>
+            <wp:effectExtent l="0" t="0" r="0" b="0"/>
+            <wp:docPr id="5" name="Рисунок 5"/>
+            <wp:cNvGraphicFramePr>
+              <a:graphicFrameLocks xmlns:a="http://schemas.openxmlformats.org/drawingml/2006/main" noChangeAspect="1"/>
+            </wp:cNvGraphicFramePr>
+            <a:graphic xmlns:a="http://schemas.openxmlformats.org/drawingml/2006/main">
+              <a:graphicData uri="http://schemas.openxmlformats.org/drawingml/2006/picture">
+                <pic:pic xmlns:pic="http://schemas.openxmlformats.org/drawingml/2006/picture">
+                  <pic:nvPicPr>
+                    <pic:cNvPr id="1" name=""/>
+                    <pic:cNvPicPr/>
+                  </pic:nvPicPr>
+                  <pic:blipFill>
+                    <a:blip r:embed="rId14"/>
+                    <a:stretch>
+                      <a:fillRect/>
+                    </a:stretch>
+                  </pic:blipFill>
+                  <pic:spPr>
+                    <a:xfrm>
+                      <a:off x="0" y="0"/>
+                      <a:ext cx="4460394" cy="2185143"/>
+                    </a:xfrm>
+                    <a:prstGeom prst="rect">
+                      <a:avLst/>
+                    </a:prstGeom>
+                  </pic:spPr>
+                </pic:pic>
+              </a:graphicData>
+            </a:graphic>
+          </wp:inline>
+        </w:drawing>
+      </w:r>
+    </w:p>
+    <w:p>
+      <w:pPr>
+        <w:pStyle w:val="a4"/>
+      </w:pPr>
+      <w:r>
+        <w:t xml:space="preserve">Рисунок </w:t>
+      </w:r>
+      <w:fldSimple w:instr=" STYLEREF 2 \s ">
+        <w:r>
+          <w:rPr>
+            <w:noProof/>
+          </w:rPr>
+          <w:t>0</w:t>
+        </w:r>
+      </w:fldSimple>
+      <w:r>
+        <w:t>.</w:t>
+      </w:r>
+      <w:fldSimple w:instr=" SEQ Рисунок \* ARABIC \s 2 ">
+        <w:r>
+          <w:rPr>
+            <w:noProof/>
+          </w:rPr>
+          <w:t>3</w:t>
+        </w:r>
+      </w:fldSimple>
+      <w:r>
+        <w:t xml:space="preserve">. Три уровня детализации </w:t>
+      </w:r>
+      <w:r>
+        <w:t>объекта</w:t>
+      </w:r>
+    </w:p>
+    <w:p>
+      <w:r>
+        <w:t xml:space="preserve">После проведения тесселяции, координаты вершин треугольников объекта записываются в массив. Так как одна вершина может принадлежать сразу нескольким треугольникам, обычно разделяют массивы вершин и массивы индексов, комбинации которых уже и составляют треугольник. Делается это чтобы не отрисовывать и не освещать одну и ту же вершину несколько раз. </w:t>
+      </w:r>
+      <w:r>
+        <w:t xml:space="preserve">Есть и другие структуры данных, направленные на экономию памяти компьютера, такие как «полоса» и «веер», использующие свои закономерности порядка записи индексов. Такой порядок также способствует удобному доступу к памяти для </w:t>
+      </w:r>
+      <w:r>
+        <w:rPr>
+          <w:lang w:val="en-US"/>
+        </w:rPr>
+        <w:t>GPU</w:t>
+      </w:r>
+      <w:r>
+        <w:t xml:space="preserve"> </w:t>
+      </w:r>
+      <w:r>
+        <w:t>[4]</w:t>
+      </w:r>
+      <w:r>
+        <w:t xml:space="preserve">. </w:t>
       </w:r>
     </w:p>
     <w:p>
@@ -3276,7 +3887,6 @@
       </w:pPr>
       <w:bookmarkStart w:id="17" w:name="_Toc59659913"/>
       <w:r>
-        <w:lastRenderedPageBreak/>
         <w:t>1.3. Выявление требований</w:t>
       </w:r>
       <w:r>
@@ -3299,6 +3909,7 @@
         <w:ind w:left="1134" w:hanging="283"/>
       </w:pPr>
       <w:r>
+        <w:lastRenderedPageBreak/>
         <w:t>Выделение общих (необходимых) механик для игры на основе просмотренных аналогов.</w:t>
       </w:r>
     </w:p>
@@ -3586,7 +4197,7 @@
       <w:r>
         <w:t xml:space="preserve">. – Режим доступа: </w:t>
       </w:r>
-      <w:hyperlink r:id="rId13" w:history="1">
+      <w:hyperlink r:id="rId15" w:history="1">
         <w:r>
           <w:rPr>
             <w:rStyle w:val="af1"/>
@@ -3614,21 +4225,7 @@
         <w:rPr>
           <w:lang w:val="en-US"/>
         </w:rPr>
-        <w:t xml:space="preserve">Zhao, J. Physically based </w:t>
-      </w:r>
-      <w:proofErr w:type="gramStart"/>
-      <w:r>
-        <w:rPr>
-          <w:lang w:val="en-US"/>
-        </w:rPr>
-        <w:t>modeling</w:t>
-      </w:r>
-      <w:proofErr w:type="gramEnd"/>
-      <w:r>
-        <w:rPr>
-          <w:lang w:val="en-US"/>
-        </w:rPr>
-        <w:t xml:space="preserve"> and animation of landslides with MPM // The Visual Computer. – 2019. – Vol. 35. – P. 1223-1235. </w:t>
+        <w:t xml:space="preserve">Zhao, J. Physically based modeling and animation of landslides with MPM // The Visual Computer. – 2019. – Vol. 35. – P. 1223-1235. </w:t>
       </w:r>
     </w:p>
     <w:p>
@@ -3647,14 +4244,7 @@
         <w:rPr>
           <w:lang w:val="en-US"/>
         </w:rPr>
-        <w:t>Spuy, van der R. Advanced Game Design with Flash – NY</w:t>
-      </w:r>
-      <w:proofErr w:type="gramStart"/>
-      <w:r>
-        <w:rPr>
-          <w:lang w:val="en-US"/>
-        </w:rPr>
-        <w:t>.:</w:t>
+        <w:t>Spuy, van der R. Advanced Game Design with Flash – NY.:</w:t>
       </w:r>
       <w:proofErr w:type="spellStart"/>
       <w:r>
@@ -3664,7 +4254,6 @@
         <w:t>Apress</w:t>
       </w:r>
       <w:proofErr w:type="spellEnd"/>
-      <w:proofErr w:type="gramEnd"/>
       <w:r>
         <w:rPr>
           <w:lang w:val="en-US"/>
@@ -3688,21 +4277,7 @@
         <w:rPr>
           <w:lang w:val="en-US"/>
         </w:rPr>
-        <w:t xml:space="preserve">Gregory, J. Game Engine Architecture – 3rd ed. – </w:t>
-      </w:r>
-      <w:proofErr w:type="gramStart"/>
-      <w:r>
-        <w:rPr>
-          <w:lang w:val="en-US"/>
-        </w:rPr>
-        <w:t>FL.:CRC</w:t>
-      </w:r>
-      <w:proofErr w:type="gramEnd"/>
-      <w:r>
-        <w:rPr>
-          <w:lang w:val="en-US"/>
-        </w:rPr>
-        <w:t xml:space="preserve"> Press, 2018. – P. 525-544.</w:t>
+        <w:t>Gregory, J. Game Engine Architecture – 3rd ed. – FL.:CRC Press, 2018. – P. 525-544.</w:t>
       </w:r>
     </w:p>
     <w:p>
@@ -3729,21 +4304,7 @@
         <w:rPr>
           <w:lang w:val="en-US"/>
         </w:rPr>
-        <w:t xml:space="preserve">-Moller, T. Real-time Rendering – 4th ed. – </w:t>
-      </w:r>
-      <w:proofErr w:type="gramStart"/>
-      <w:r>
-        <w:rPr>
-          <w:lang w:val="en-US"/>
-        </w:rPr>
-        <w:t>FL.:CRC</w:t>
-      </w:r>
-      <w:proofErr w:type="gramEnd"/>
-      <w:r>
-        <w:rPr>
-          <w:lang w:val="en-US"/>
-        </w:rPr>
-        <w:t xml:space="preserve"> Press, 2018. – P.545-589.</w:t>
+        <w:t>-Moller, T. Real-time Rendering – 4th ed. – FL.:CRC Press, 2018. – P.545-589.</w:t>
       </w:r>
     </w:p>
     <w:p>
@@ -3782,7 +4343,7 @@
       <w:r>
         <w:t xml:space="preserve">. – Режим доступа: </w:t>
       </w:r>
-      <w:hyperlink r:id="rId14" w:history="1">
+      <w:hyperlink r:id="rId16" w:history="1">
         <w:r>
           <w:rPr>
             <w:rStyle w:val="af1"/>
@@ -3830,7 +4391,7 @@
       <w:r>
         <w:t xml:space="preserve">. – Режим доступа: </w:t>
       </w:r>
-      <w:hyperlink r:id="rId15" w:history="1">
+      <w:hyperlink r:id="rId17" w:history="1">
         <w:r>
           <w:rPr>
             <w:rStyle w:val="af1"/>
@@ -3842,8 +4403,98 @@
         <w:t xml:space="preserve"> (дата обращения 22.01.2021).</w:t>
       </w:r>
     </w:p>
+    <w:p>
+      <w:pPr>
+        <w:pStyle w:val="ae"/>
+        <w:numPr>
+          <w:ilvl w:val="0"/>
+          <w:numId w:val="7"/>
+        </w:numPr>
+        <w:ind w:left="1134" w:hanging="283"/>
+        <w:rPr>
+          <w:lang w:val="en-US"/>
+        </w:rPr>
+      </w:pPr>
+      <w:proofErr w:type="spellStart"/>
+      <w:r>
+        <w:rPr>
+          <w:lang w:val="en-US"/>
+        </w:rPr>
+        <w:t>Pätzold</w:t>
+      </w:r>
+      <w:proofErr w:type="spellEnd"/>
+      <w:r>
+        <w:rPr>
+          <w:lang w:val="en-US"/>
+        </w:rPr>
+        <w:t xml:space="preserve">, M. Graphical model and simulation for THz-imaging: </w:t>
+      </w:r>
+      <w:proofErr w:type="spellStart"/>
+      <w:r>
+        <w:t>дис</w:t>
+      </w:r>
+      <w:proofErr w:type="spellEnd"/>
+      <w:r>
+        <w:rPr>
+          <w:lang w:val="en-US"/>
+        </w:rPr>
+        <w:t xml:space="preserve">. </w:t>
+      </w:r>
+      <w:proofErr w:type="spellStart"/>
+      <w:r>
+        <w:t>канд</w:t>
+      </w:r>
+      <w:proofErr w:type="spellEnd"/>
+      <w:r>
+        <w:rPr>
+          <w:lang w:val="en-US"/>
+        </w:rPr>
+        <w:t xml:space="preserve">. </w:t>
+      </w:r>
+      <w:r>
+        <w:t>полит</w:t>
+      </w:r>
+      <w:r>
+        <w:rPr>
+          <w:lang w:val="en-US"/>
+        </w:rPr>
+        <w:t xml:space="preserve">. </w:t>
+      </w:r>
+      <w:r>
+        <w:t>наук</w:t>
+      </w:r>
+      <w:r>
+        <w:rPr>
+          <w:lang w:val="en-US"/>
+        </w:rPr>
+        <w:t xml:space="preserve">. –  </w:t>
+      </w:r>
+      <w:proofErr w:type="spellStart"/>
+      <w:r>
+        <w:rPr>
+          <w:lang w:val="en-US"/>
+        </w:rPr>
+        <w:t>Siegein</w:t>
+      </w:r>
+      <w:proofErr w:type="spellEnd"/>
+      <w:r>
+        <w:rPr>
+          <w:lang w:val="en-US"/>
+        </w:rPr>
+        <w:t xml:space="preserve">, 2017. – </w:t>
+      </w:r>
+      <w:r>
+        <w:t>С</w:t>
+      </w:r>
+      <w:r>
+        <w:rPr>
+          <w:lang w:val="en-US"/>
+        </w:rPr>
+        <w:t xml:space="preserve">. 9. </w:t>
+      </w:r>
+    </w:p>
     <w:sectPr>
-      <w:footerReference w:type="default" r:id="rId16"/>
+      <w:footerReference w:type="default" r:id="rId18"/>
       <w:pgSz w:w="11906" w:h="16838"/>
       <w:pgMar w:top="1134" w:right="850" w:bottom="1134" w:left="1701" w:header="708" w:footer="708" w:gutter="0"/>
       <w:cols w:space="708"/>
@@ -3922,15 +4573,7 @@
         <w:t>Деформация</w:t>
       </w:r>
       <w:r>
-        <w:t xml:space="preserve"> (исходно плоского) полигона поверхности (при игровом воздействии на него) приводит к разбиению его на множество (плоских) полигонов, больше не лежащих (геометрически, в </w:t>
-      </w:r>
-      <w:proofErr w:type="gramStart"/>
-      <w:r>
-        <w:t>пространстве)  в</w:t>
-      </w:r>
-      <w:proofErr w:type="gramEnd"/>
-      <w:r>
-        <w:t xml:space="preserve"> его плоскости. </w:t>
+        <w:t xml:space="preserve"> (исходно плоского) полигона поверхности (при игровом воздействии на него) приводит к разбиению его на множество (плоских) полигонов, больше не лежащих (геометрически, в пространстве)  в его плоскости. </w:t>
       </w:r>
     </w:p>
   </w:comment>
@@ -4911,6 +5554,119 @@
     </w:lvl>
   </w:abstractNum>
   <w:abstractNum w:abstractNumId="8" w15:restartNumberingAfterBreak="0">
+    <w:nsid w:val="6B8A48CA"/>
+    <w:multiLevelType w:val="hybridMultilevel"/>
+    <w:tmpl w:val="496C1716"/>
+    <w:lvl w:ilvl="0" w:tplc="04190001">
+      <w:start w:val="1"/>
+      <w:numFmt w:val="bullet"/>
+      <w:lvlText w:val=""/>
+      <w:lvlJc w:val="left"/>
+      <w:pPr>
+        <w:ind w:left="1429" w:hanging="360"/>
+      </w:pPr>
+      <w:rPr>
+        <w:rFonts w:ascii="Symbol" w:hAnsi="Symbol" w:hint="default"/>
+      </w:rPr>
+    </w:lvl>
+    <w:lvl w:ilvl="1" w:tplc="04190003" w:tentative="1">
+      <w:start w:val="1"/>
+      <w:numFmt w:val="bullet"/>
+      <w:lvlText w:val="o"/>
+      <w:lvlJc w:val="left"/>
+      <w:pPr>
+        <w:ind w:left="2149" w:hanging="360"/>
+      </w:pPr>
+      <w:rPr>
+        <w:rFonts w:ascii="Courier New" w:hAnsi="Courier New" w:cs="Courier New" w:hint="default"/>
+      </w:rPr>
+    </w:lvl>
+    <w:lvl w:ilvl="2" w:tplc="04190005" w:tentative="1">
+      <w:start w:val="1"/>
+      <w:numFmt w:val="bullet"/>
+      <w:lvlText w:val=""/>
+      <w:lvlJc w:val="left"/>
+      <w:pPr>
+        <w:ind w:left="2869" w:hanging="360"/>
+      </w:pPr>
+      <w:rPr>
+        <w:rFonts w:ascii="Wingdings" w:hAnsi="Wingdings" w:hint="default"/>
+      </w:rPr>
+    </w:lvl>
+    <w:lvl w:ilvl="3" w:tplc="04190001" w:tentative="1">
+      <w:start w:val="1"/>
+      <w:numFmt w:val="bullet"/>
+      <w:lvlText w:val=""/>
+      <w:lvlJc w:val="left"/>
+      <w:pPr>
+        <w:ind w:left="3589" w:hanging="360"/>
+      </w:pPr>
+      <w:rPr>
+        <w:rFonts w:ascii="Symbol" w:hAnsi="Symbol" w:hint="default"/>
+      </w:rPr>
+    </w:lvl>
+    <w:lvl w:ilvl="4" w:tplc="04190003" w:tentative="1">
+      <w:start w:val="1"/>
+      <w:numFmt w:val="bullet"/>
+      <w:lvlText w:val="o"/>
+      <w:lvlJc w:val="left"/>
+      <w:pPr>
+        <w:ind w:left="4309" w:hanging="360"/>
+      </w:pPr>
+      <w:rPr>
+        <w:rFonts w:ascii="Courier New" w:hAnsi="Courier New" w:cs="Courier New" w:hint="default"/>
+      </w:rPr>
+    </w:lvl>
+    <w:lvl w:ilvl="5" w:tplc="04190005" w:tentative="1">
+      <w:start w:val="1"/>
+      <w:numFmt w:val="bullet"/>
+      <w:lvlText w:val=""/>
+      <w:lvlJc w:val="left"/>
+      <w:pPr>
+        <w:ind w:left="5029" w:hanging="360"/>
+      </w:pPr>
+      <w:rPr>
+        <w:rFonts w:ascii="Wingdings" w:hAnsi="Wingdings" w:hint="default"/>
+      </w:rPr>
+    </w:lvl>
+    <w:lvl w:ilvl="6" w:tplc="04190001" w:tentative="1">
+      <w:start w:val="1"/>
+      <w:numFmt w:val="bullet"/>
+      <w:lvlText w:val=""/>
+      <w:lvlJc w:val="left"/>
+      <w:pPr>
+        <w:ind w:left="5749" w:hanging="360"/>
+      </w:pPr>
+      <w:rPr>
+        <w:rFonts w:ascii="Symbol" w:hAnsi="Symbol" w:hint="default"/>
+      </w:rPr>
+    </w:lvl>
+    <w:lvl w:ilvl="7" w:tplc="04190003" w:tentative="1">
+      <w:start w:val="1"/>
+      <w:numFmt w:val="bullet"/>
+      <w:lvlText w:val="o"/>
+      <w:lvlJc w:val="left"/>
+      <w:pPr>
+        <w:ind w:left="6469" w:hanging="360"/>
+      </w:pPr>
+      <w:rPr>
+        <w:rFonts w:ascii="Courier New" w:hAnsi="Courier New" w:cs="Courier New" w:hint="default"/>
+      </w:rPr>
+    </w:lvl>
+    <w:lvl w:ilvl="8" w:tplc="04190005" w:tentative="1">
+      <w:start w:val="1"/>
+      <w:numFmt w:val="bullet"/>
+      <w:lvlText w:val=""/>
+      <w:lvlJc w:val="left"/>
+      <w:pPr>
+        <w:ind w:left="7189" w:hanging="360"/>
+      </w:pPr>
+      <w:rPr>
+        <w:rFonts w:ascii="Wingdings" w:hAnsi="Wingdings" w:hint="default"/>
+      </w:rPr>
+    </w:lvl>
+  </w:abstractNum>
+  <w:abstractNum w:abstractNumId="9" w15:restartNumberingAfterBreak="0">
     <w:nsid w:val="6DC91781"/>
     <w:multiLevelType w:val="hybridMultilevel"/>
     <w:tmpl w:val="A8A4135C"/>
@@ -4999,7 +5755,7 @@
       </w:pPr>
     </w:lvl>
   </w:abstractNum>
-  <w:abstractNum w:abstractNumId="9" w15:restartNumberingAfterBreak="0">
+  <w:abstractNum w:abstractNumId="10" w15:restartNumberingAfterBreak="0">
     <w:nsid w:val="794F203C"/>
     <w:multiLevelType w:val="hybridMultilevel"/>
     <w:tmpl w:val="4A146B7C"/>
@@ -5088,7 +5844,7 @@
       </w:pPr>
     </w:lvl>
   </w:abstractNum>
-  <w:abstractNum w:abstractNumId="10" w15:restartNumberingAfterBreak="0">
+  <w:abstractNum w:abstractNumId="11" w15:restartNumberingAfterBreak="0">
     <w:nsid w:val="7B373085"/>
     <w:multiLevelType w:val="hybridMultilevel"/>
     <w:tmpl w:val="3CC0EEB6"/>
@@ -5178,7 +5934,7 @@
       </w:pPr>
     </w:lvl>
   </w:abstractNum>
-  <w:abstractNum w:abstractNumId="11" w15:restartNumberingAfterBreak="0">
+  <w:abstractNum w:abstractNumId="12" w15:restartNumberingAfterBreak="0">
     <w:nsid w:val="7D127AD8"/>
     <w:multiLevelType w:val="multilevel"/>
     <w:tmpl w:val="160AD232"/>
@@ -5309,7 +6065,7 @@
     <w:abstractNumId w:val="5"/>
   </w:num>
   <w:num w:numId="4">
-    <w:abstractNumId w:val="10"/>
+    <w:abstractNumId w:val="11"/>
   </w:num>
   <w:num w:numId="5">
     <w:abstractNumId w:val="4"/>
@@ -5321,19 +6077,22 @@
     <w:abstractNumId w:val="2"/>
   </w:num>
   <w:num w:numId="8">
-    <w:abstractNumId w:val="11"/>
+    <w:abstractNumId w:val="12"/>
   </w:num>
   <w:num w:numId="9">
-    <w:abstractNumId w:val="9"/>
+    <w:abstractNumId w:val="10"/>
   </w:num>
   <w:num w:numId="10">
     <w:abstractNumId w:val="0"/>
   </w:num>
   <w:num w:numId="11">
-    <w:abstractNumId w:val="8"/>
+    <w:abstractNumId w:val="9"/>
   </w:num>
   <w:num w:numId="12">
     <w:abstractNumId w:val="1"/>
+  </w:num>
+  <w:num w:numId="13">
+    <w:abstractNumId w:val="8"/>
   </w:num>
 </w:numbering>
 </file>

</xml_diff>